<commit_message>
Update TDR servicio evaluacion expediente - IOARR HGDV.docx
</commit_message>
<xml_diff>
--- a/Apliccativos Remoto/TDR servicio evaluacion expediente - IOARR HGDV.docx
+++ b/Apliccativos Remoto/TDR servicio evaluacion expediente - IOARR HGDV.docx
@@ -1,6 +1,6 @@
 
 <file path=word/document.xml><?xml version="1.0" encoding="utf-8"?>
-<w:document xmlns:wpc="http://schemas.microsoft.com/office/word/2010/wordprocessingCanvas" xmlns:mc="http://schemas.openxmlformats.org/markup-compatibility/2006" xmlns:o="urn:schemas-microsoft-com:office:office" xmlns:r="http://schemas.openxmlformats.org/officeDocument/2006/relationships" xmlns:m="http://schemas.openxmlformats.org/officeDocument/2006/math" xmlns:v="urn:schemas-microsoft-com:vml" xmlns:wp14="http://schemas.microsoft.com/office/word/2010/wordprocessingDrawing" xmlns:wp="http://schemas.openxmlformats.org/drawingml/2006/wordprocessingDrawing" xmlns:w10="urn:schemas-microsoft-com:office:word" xmlns:w="http://schemas.openxmlformats.org/wordprocessingml/2006/main" xmlns:w14="http://schemas.microsoft.com/office/word/2010/wordml" xmlns:w15="http://schemas.microsoft.com/office/word/2012/wordml" xmlns:wpg="http://schemas.microsoft.com/office/word/2010/wordprocessingGroup" xmlns:wpi="http://schemas.microsoft.com/office/word/2010/wordprocessingInk" xmlns:wne="http://schemas.microsoft.com/office/word/2006/wordml" xmlns:wps="http://schemas.microsoft.com/office/word/2010/wordprocessingShape" mc:Ignorable="w14 w15 wp14">
+<w:document xmlns:wpc="http://schemas.microsoft.com/office/word/2010/wordprocessingCanvas" xmlns:cx="http://schemas.microsoft.com/office/drawing/2014/chartex" xmlns:cx1="http://schemas.microsoft.com/office/drawing/2015/9/8/chartex" xmlns:cx2="http://schemas.microsoft.com/office/drawing/2015/10/21/chartex" xmlns:cx3="http://schemas.microsoft.com/office/drawing/2016/5/9/chartex" xmlns:cx4="http://schemas.microsoft.com/office/drawing/2016/5/10/chartex" xmlns:cx5="http://schemas.microsoft.com/office/drawing/2016/5/11/chartex" xmlns:cx6="http://schemas.microsoft.com/office/drawing/2016/5/12/chartex" xmlns:cx7="http://schemas.microsoft.com/office/drawing/2016/5/13/chartex" xmlns:cx8="http://schemas.microsoft.com/office/drawing/2016/5/14/chartex" xmlns:mc="http://schemas.openxmlformats.org/markup-compatibility/2006" xmlns:aink="http://schemas.microsoft.com/office/drawing/2016/ink" xmlns:am3d="http://schemas.microsoft.com/office/drawing/2017/model3d" xmlns:o="urn:schemas-microsoft-com:office:office" xmlns:r="http://schemas.openxmlformats.org/officeDocument/2006/relationships" xmlns:m="http://schemas.openxmlformats.org/officeDocument/2006/math" xmlns:v="urn:schemas-microsoft-com:vml" xmlns:wp14="http://schemas.microsoft.com/office/word/2010/wordprocessingDrawing" xmlns:wp="http://schemas.openxmlformats.org/drawingml/2006/wordprocessingDrawing" xmlns:w10="urn:schemas-microsoft-com:office:word" xmlns:w="http://schemas.openxmlformats.org/wordprocessingml/2006/main" xmlns:w14="http://schemas.microsoft.com/office/word/2010/wordml" xmlns:w15="http://schemas.microsoft.com/office/word/2012/wordml" xmlns:w16cex="http://schemas.microsoft.com/office/word/2018/wordml/cex" xmlns:w16cid="http://schemas.microsoft.com/office/word/2016/wordml/cid" xmlns:w16="http://schemas.microsoft.com/office/word/2018/wordml" xmlns:w16se="http://schemas.microsoft.com/office/word/2015/wordml/symex" xmlns:wpg="http://schemas.microsoft.com/office/word/2010/wordprocessingGroup" xmlns:wpi="http://schemas.microsoft.com/office/word/2010/wordprocessingInk" xmlns:wne="http://schemas.microsoft.com/office/word/2006/wordml" xmlns:wps="http://schemas.microsoft.com/office/word/2010/wordprocessingShape" mc:Ignorable="w14 w15 w16se w16cid w16 w16cex wp14">
   <w:body>
     <w:p>
       <w:pPr>
@@ -1695,7 +1695,6 @@
           <w:sz w:val="22"/>
           <w:szCs w:val="22"/>
         </w:rPr>
-        <w:lastRenderedPageBreak/>
         <w:t xml:space="preserve">La entidad dentro de sus funciones será la encargada de facilitar toda la información concerniente y documentación que contemple la Formulación del Expediente </w:t>
       </w:r>
       <w:r>
@@ -1740,6 +1739,7 @@
           <w:sz w:val="22"/>
           <w:szCs w:val="22"/>
         </w:rPr>
+        <w:lastRenderedPageBreak/>
         <w:t>El consultor deberá</w:t>
       </w:r>
       <w:r>
@@ -2830,15 +2830,12 @@
           <w:szCs w:val="22"/>
         </w:rPr>
       </w:pPr>
-      <w:bookmarkStart w:id="0" w:name="_GoBack"/>
-      <w:bookmarkEnd w:id="0"/>
-      <w:r>
-        <w:rPr>
-          <w:rFonts w:ascii="Agency FB" w:eastAsia="DFKai-SB" w:hAnsi="Agency FB" w:cs="Calibri"/>
-          <w:sz w:val="22"/>
-          <w:szCs w:val="22"/>
-        </w:rPr>
-        <w:lastRenderedPageBreak/>
+      <w:r>
+        <w:rPr>
+          <w:rFonts w:ascii="Agency FB" w:eastAsia="DFKai-SB" w:hAnsi="Agency FB" w:cs="Calibri"/>
+          <w:sz w:val="22"/>
+          <w:szCs w:val="22"/>
+        </w:rPr>
         <w:t>Perfil profesional</w:t>
       </w:r>
     </w:p>
@@ -2942,7 +2939,6 @@
           <w:p>
             <w:pPr>
               <w:contextualSpacing/>
-              <w:jc w:val="both"/>
               <w:rPr>
                 <w:rFonts w:ascii="Agency FB" w:eastAsia="DFKai-SB" w:hAnsi="Agency FB" w:cs="Calibri"/>
                 <w:sz w:val="22"/>
@@ -2955,7 +2951,16 @@
                 <w:sz w:val="22"/>
                 <w:szCs w:val="22"/>
               </w:rPr>
-              <w:t>Ing. Biomédico y/o Biomédico y/o Tecnólogo y/o Biólogo Sanitario y/o Ing. De Sistemas y/o Ing. Electromecánico</w:t>
+              <w:t xml:space="preserve">Ing. Biomédico y/o Biomédico y/o Tecnólogo </w:t>
+            </w:r>
+            <w:r>
+              <w:rPr>
+                <w:rFonts w:ascii="Agency FB" w:eastAsia="DFKai-SB" w:hAnsi="Agency FB" w:cs="Calibri"/>
+                <w:sz w:val="22"/>
+                <w:szCs w:val="22"/>
+              </w:rPr>
+              <w:lastRenderedPageBreak/>
+              <w:t>y/o Biólogo Sanitario y/o Ing. De Sistemas y/o Ing. Electromecánico</w:t>
             </w:r>
           </w:p>
         </w:tc>
@@ -2979,6 +2984,7 @@
                 <w:sz w:val="22"/>
                 <w:szCs w:val="22"/>
               </w:rPr>
+              <w:lastRenderedPageBreak/>
               <w:t xml:space="preserve">Título profesional </w:t>
             </w:r>
           </w:p>
@@ -3032,6 +3038,7 @@
                 <w:sz w:val="22"/>
                 <w:szCs w:val="22"/>
               </w:rPr>
+              <w:lastRenderedPageBreak/>
               <w:t>Experiencia</w:t>
             </w:r>
             <w:r>
@@ -4568,7 +4575,6 @@
           <w:sz w:val="22"/>
           <w:szCs w:val="22"/>
         </w:rPr>
-        <w:lastRenderedPageBreak/>
         <w:t>Plazo:</w:t>
       </w:r>
       <w:r>
@@ -4786,6 +4792,7 @@
           <w:sz w:val="22"/>
           <w:szCs w:val="22"/>
         </w:rPr>
+        <w:lastRenderedPageBreak/>
         <w:t xml:space="preserve">FORMA DE PAGO </w:t>
       </w:r>
     </w:p>
@@ -5834,7 +5841,7 @@
 </file>
 
 <file path=word/endnotes.xml><?xml version="1.0" encoding="utf-8"?>
-<w:endnotes xmlns:wpc="http://schemas.microsoft.com/office/word/2010/wordprocessingCanvas" xmlns:mc="http://schemas.openxmlformats.org/markup-compatibility/2006" xmlns:o="urn:schemas-microsoft-com:office:office" xmlns:r="http://schemas.openxmlformats.org/officeDocument/2006/relationships" xmlns:m="http://schemas.openxmlformats.org/officeDocument/2006/math" xmlns:v="urn:schemas-microsoft-com:vml" xmlns:wp14="http://schemas.microsoft.com/office/word/2010/wordprocessingDrawing" xmlns:wp="http://schemas.openxmlformats.org/drawingml/2006/wordprocessingDrawing" xmlns:w10="urn:schemas-microsoft-com:office:word" xmlns:w="http://schemas.openxmlformats.org/wordprocessingml/2006/main" xmlns:w14="http://schemas.microsoft.com/office/word/2010/wordml" xmlns:w15="http://schemas.microsoft.com/office/word/2012/wordml" xmlns:wpg="http://schemas.microsoft.com/office/word/2010/wordprocessingGroup" xmlns:wpi="http://schemas.microsoft.com/office/word/2010/wordprocessingInk" xmlns:wne="http://schemas.microsoft.com/office/word/2006/wordml" xmlns:wps="http://schemas.microsoft.com/office/word/2010/wordprocessingShape" mc:Ignorable="w14 w15 wp14">
+<w:endnotes xmlns:wpc="http://schemas.microsoft.com/office/word/2010/wordprocessingCanvas" xmlns:cx="http://schemas.microsoft.com/office/drawing/2014/chartex" xmlns:cx1="http://schemas.microsoft.com/office/drawing/2015/9/8/chartex" xmlns:cx2="http://schemas.microsoft.com/office/drawing/2015/10/21/chartex" xmlns:cx3="http://schemas.microsoft.com/office/drawing/2016/5/9/chartex" xmlns:cx4="http://schemas.microsoft.com/office/drawing/2016/5/10/chartex" xmlns:cx5="http://schemas.microsoft.com/office/drawing/2016/5/11/chartex" xmlns:cx6="http://schemas.microsoft.com/office/drawing/2016/5/12/chartex" xmlns:cx7="http://schemas.microsoft.com/office/drawing/2016/5/13/chartex" xmlns:cx8="http://schemas.microsoft.com/office/drawing/2016/5/14/chartex" xmlns:mc="http://schemas.openxmlformats.org/markup-compatibility/2006" xmlns:aink="http://schemas.microsoft.com/office/drawing/2016/ink" xmlns:am3d="http://schemas.microsoft.com/office/drawing/2017/model3d" xmlns:o="urn:schemas-microsoft-com:office:office" xmlns:r="http://schemas.openxmlformats.org/officeDocument/2006/relationships" xmlns:m="http://schemas.openxmlformats.org/officeDocument/2006/math" xmlns:v="urn:schemas-microsoft-com:vml" xmlns:wp14="http://schemas.microsoft.com/office/word/2010/wordprocessingDrawing" xmlns:wp="http://schemas.openxmlformats.org/drawingml/2006/wordprocessingDrawing" xmlns:w10="urn:schemas-microsoft-com:office:word" xmlns:w="http://schemas.openxmlformats.org/wordprocessingml/2006/main" xmlns:w14="http://schemas.microsoft.com/office/word/2010/wordml" xmlns:w15="http://schemas.microsoft.com/office/word/2012/wordml" xmlns:w16cex="http://schemas.microsoft.com/office/word/2018/wordml/cex" xmlns:w16cid="http://schemas.microsoft.com/office/word/2016/wordml/cid" xmlns:w16="http://schemas.microsoft.com/office/word/2018/wordml" xmlns:w16se="http://schemas.microsoft.com/office/word/2015/wordml/symex" xmlns:wpg="http://schemas.microsoft.com/office/word/2010/wordprocessingGroup" xmlns:wpi="http://schemas.microsoft.com/office/word/2010/wordprocessingInk" xmlns:wne="http://schemas.microsoft.com/office/word/2006/wordml" xmlns:wps="http://schemas.microsoft.com/office/word/2010/wordprocessingShape" mc:Ignorable="w14 w15 w16se w16cid w16 w16cex wp14">
   <w:endnote w:type="separator" w:id="-1">
     <w:p>
       <w:r>
@@ -5853,7 +5860,7 @@
 </file>
 
 <file path=word/footer1.xml><?xml version="1.0" encoding="utf-8"?>
-<w:ftr xmlns:wpc="http://schemas.microsoft.com/office/word/2010/wordprocessingCanvas" xmlns:mc="http://schemas.openxmlformats.org/markup-compatibility/2006" xmlns:o="urn:schemas-microsoft-com:office:office" xmlns:r="http://schemas.openxmlformats.org/officeDocument/2006/relationships" xmlns:m="http://schemas.openxmlformats.org/officeDocument/2006/math" xmlns:v="urn:schemas-microsoft-com:vml" xmlns:wp14="http://schemas.microsoft.com/office/word/2010/wordprocessingDrawing" xmlns:wp="http://schemas.openxmlformats.org/drawingml/2006/wordprocessingDrawing" xmlns:w10="urn:schemas-microsoft-com:office:word" xmlns:w="http://schemas.openxmlformats.org/wordprocessingml/2006/main" xmlns:w14="http://schemas.microsoft.com/office/word/2010/wordml" xmlns:w15="http://schemas.microsoft.com/office/word/2012/wordml" xmlns:wpg="http://schemas.microsoft.com/office/word/2010/wordprocessingGroup" xmlns:wpi="http://schemas.microsoft.com/office/word/2010/wordprocessingInk" xmlns:wne="http://schemas.microsoft.com/office/word/2006/wordml" xmlns:wps="http://schemas.microsoft.com/office/word/2010/wordprocessingShape" mc:Ignorable="w14 w15 wp14">
+<w:ftr xmlns:wpc="http://schemas.microsoft.com/office/word/2010/wordprocessingCanvas" xmlns:cx="http://schemas.microsoft.com/office/drawing/2014/chartex" xmlns:cx1="http://schemas.microsoft.com/office/drawing/2015/9/8/chartex" xmlns:cx2="http://schemas.microsoft.com/office/drawing/2015/10/21/chartex" xmlns:cx3="http://schemas.microsoft.com/office/drawing/2016/5/9/chartex" xmlns:cx4="http://schemas.microsoft.com/office/drawing/2016/5/10/chartex" xmlns:cx5="http://schemas.microsoft.com/office/drawing/2016/5/11/chartex" xmlns:cx6="http://schemas.microsoft.com/office/drawing/2016/5/12/chartex" xmlns:cx7="http://schemas.microsoft.com/office/drawing/2016/5/13/chartex" xmlns:cx8="http://schemas.microsoft.com/office/drawing/2016/5/14/chartex" xmlns:mc="http://schemas.openxmlformats.org/markup-compatibility/2006" xmlns:aink="http://schemas.microsoft.com/office/drawing/2016/ink" xmlns:am3d="http://schemas.microsoft.com/office/drawing/2017/model3d" xmlns:o="urn:schemas-microsoft-com:office:office" xmlns:r="http://schemas.openxmlformats.org/officeDocument/2006/relationships" xmlns:m="http://schemas.openxmlformats.org/officeDocument/2006/math" xmlns:v="urn:schemas-microsoft-com:vml" xmlns:wp14="http://schemas.microsoft.com/office/word/2010/wordprocessingDrawing" xmlns:wp="http://schemas.openxmlformats.org/drawingml/2006/wordprocessingDrawing" xmlns:w10="urn:schemas-microsoft-com:office:word" xmlns:w="http://schemas.openxmlformats.org/wordprocessingml/2006/main" xmlns:w14="http://schemas.microsoft.com/office/word/2010/wordml" xmlns:w15="http://schemas.microsoft.com/office/word/2012/wordml" xmlns:w16cex="http://schemas.microsoft.com/office/word/2018/wordml/cex" xmlns:w16cid="http://schemas.microsoft.com/office/word/2016/wordml/cid" xmlns:w16="http://schemas.microsoft.com/office/word/2018/wordml" xmlns:w16se="http://schemas.microsoft.com/office/word/2015/wordml/symex" xmlns:wpg="http://schemas.microsoft.com/office/word/2010/wordprocessingGroup" xmlns:wpi="http://schemas.microsoft.com/office/word/2010/wordprocessingInk" xmlns:wne="http://schemas.microsoft.com/office/word/2006/wordml" xmlns:wps="http://schemas.microsoft.com/office/word/2010/wordprocessingShape" mc:Ignorable="w14 w15 w16se w16cid w16 w16cex wp14">
   <w:p>
     <w:pPr>
       <w:tabs>
@@ -5871,8 +5878,8 @@
         <w:lang w:val="pt-BR"/>
       </w:rPr>
     </w:pPr>
-    <w:bookmarkStart w:id="3" w:name="_Hlk535308310"/>
-    <w:bookmarkStart w:id="4" w:name="_Hlk535308311"/>
+    <w:bookmarkStart w:id="2" w:name="_Hlk535308310"/>
+    <w:bookmarkStart w:id="3" w:name="_Hlk535308311"/>
     <w:r>
       <w:rPr>
         <w:rFonts w:ascii="Agency FB" w:hAnsi="Agency FB"/>
@@ -5964,6 +5971,7 @@
         <w:lang w:val="pt-BR"/>
       </w:rPr>
     </w:pPr>
+    <w:proofErr w:type="spellStart"/>
     <w:proofErr w:type="gramStart"/>
     <w:r>
       <w:rPr>
@@ -5973,9 +5981,9 @@
         <w:szCs w:val="14"/>
         <w:lang w:val="pt-BR"/>
       </w:rPr>
-      <w:t xml:space="preserve">www.regionapurimac.gob.pe  </w:t>
+      <w:t>www.regionapurimac.gob.pe</w:t>
     </w:r>
-    <w:proofErr w:type="spellStart"/>
+    <w:proofErr w:type="spellEnd"/>
     <w:r>
       <w:rPr>
         <w:rFonts w:ascii="Agency FB" w:hAnsi="Agency FB"/>
@@ -5984,6 +5992,17 @@
         <w:szCs w:val="14"/>
         <w:lang w:val="pt-BR"/>
       </w:rPr>
+      <w:t xml:space="preserve">  </w:t>
+    </w:r>
+    <w:proofErr w:type="spellStart"/>
+    <w:r>
+      <w:rPr>
+        <w:rFonts w:ascii="Agency FB" w:hAnsi="Agency FB"/>
+        <w:i/>
+        <w:sz w:val="18"/>
+        <w:szCs w:val="14"/>
+        <w:lang w:val="pt-BR"/>
+      </w:rPr>
       <w:t>Faceboock</w:t>
     </w:r>
     <w:proofErr w:type="spellEnd"/>
@@ -6031,15 +6050,15 @@
       </w:rPr>
       <w:t>Apurimac</w:t>
     </w:r>
+    <w:bookmarkEnd w:id="2"/>
     <w:bookmarkEnd w:id="3"/>
-    <w:bookmarkEnd w:id="4"/>
     <w:proofErr w:type="spellEnd"/>
   </w:p>
 </w:ftr>
 </file>
 
 <file path=word/footnotes.xml><?xml version="1.0" encoding="utf-8"?>
-<w:footnotes xmlns:wpc="http://schemas.microsoft.com/office/word/2010/wordprocessingCanvas" xmlns:mc="http://schemas.openxmlformats.org/markup-compatibility/2006" xmlns:o="urn:schemas-microsoft-com:office:office" xmlns:r="http://schemas.openxmlformats.org/officeDocument/2006/relationships" xmlns:m="http://schemas.openxmlformats.org/officeDocument/2006/math" xmlns:v="urn:schemas-microsoft-com:vml" xmlns:wp14="http://schemas.microsoft.com/office/word/2010/wordprocessingDrawing" xmlns:wp="http://schemas.openxmlformats.org/drawingml/2006/wordprocessingDrawing" xmlns:w10="urn:schemas-microsoft-com:office:word" xmlns:w="http://schemas.openxmlformats.org/wordprocessingml/2006/main" xmlns:w14="http://schemas.microsoft.com/office/word/2010/wordml" xmlns:w15="http://schemas.microsoft.com/office/word/2012/wordml" xmlns:wpg="http://schemas.microsoft.com/office/word/2010/wordprocessingGroup" xmlns:wpi="http://schemas.microsoft.com/office/word/2010/wordprocessingInk" xmlns:wne="http://schemas.microsoft.com/office/word/2006/wordml" xmlns:wps="http://schemas.microsoft.com/office/word/2010/wordprocessingShape" mc:Ignorable="w14 w15 wp14">
+<w:footnotes xmlns:wpc="http://schemas.microsoft.com/office/word/2010/wordprocessingCanvas" xmlns:cx="http://schemas.microsoft.com/office/drawing/2014/chartex" xmlns:cx1="http://schemas.microsoft.com/office/drawing/2015/9/8/chartex" xmlns:cx2="http://schemas.microsoft.com/office/drawing/2015/10/21/chartex" xmlns:cx3="http://schemas.microsoft.com/office/drawing/2016/5/9/chartex" xmlns:cx4="http://schemas.microsoft.com/office/drawing/2016/5/10/chartex" xmlns:cx5="http://schemas.microsoft.com/office/drawing/2016/5/11/chartex" xmlns:cx6="http://schemas.microsoft.com/office/drawing/2016/5/12/chartex" xmlns:cx7="http://schemas.microsoft.com/office/drawing/2016/5/13/chartex" xmlns:cx8="http://schemas.microsoft.com/office/drawing/2016/5/14/chartex" xmlns:mc="http://schemas.openxmlformats.org/markup-compatibility/2006" xmlns:aink="http://schemas.microsoft.com/office/drawing/2016/ink" xmlns:am3d="http://schemas.microsoft.com/office/drawing/2017/model3d" xmlns:o="urn:schemas-microsoft-com:office:office" xmlns:r="http://schemas.openxmlformats.org/officeDocument/2006/relationships" xmlns:m="http://schemas.openxmlformats.org/officeDocument/2006/math" xmlns:v="urn:schemas-microsoft-com:vml" xmlns:wp14="http://schemas.microsoft.com/office/word/2010/wordprocessingDrawing" xmlns:wp="http://schemas.openxmlformats.org/drawingml/2006/wordprocessingDrawing" xmlns:w10="urn:schemas-microsoft-com:office:word" xmlns:w="http://schemas.openxmlformats.org/wordprocessingml/2006/main" xmlns:w14="http://schemas.microsoft.com/office/word/2010/wordml" xmlns:w15="http://schemas.microsoft.com/office/word/2012/wordml" xmlns:w16cex="http://schemas.microsoft.com/office/word/2018/wordml/cex" xmlns:w16cid="http://schemas.microsoft.com/office/word/2016/wordml/cid" xmlns:w16="http://schemas.microsoft.com/office/word/2018/wordml" xmlns:w16se="http://schemas.microsoft.com/office/word/2015/wordml/symex" xmlns:wpg="http://schemas.microsoft.com/office/word/2010/wordprocessingGroup" xmlns:wpi="http://schemas.microsoft.com/office/word/2010/wordprocessingInk" xmlns:wne="http://schemas.microsoft.com/office/word/2006/wordml" xmlns:wps="http://schemas.microsoft.com/office/word/2010/wordprocessingShape" mc:Ignorable="w14 w15 w16se w16cid w16 w16cex wp14">
   <w:footnote w:type="separator" w:id="-1">
     <w:p>
       <w:r>
@@ -6058,7 +6077,7 @@
 </file>
 
 <file path=word/header1.xml><?xml version="1.0" encoding="utf-8"?>
-<w:hdr xmlns:wpc="http://schemas.microsoft.com/office/word/2010/wordprocessingCanvas" xmlns:mc="http://schemas.openxmlformats.org/markup-compatibility/2006" xmlns:o="urn:schemas-microsoft-com:office:office" xmlns:r="http://schemas.openxmlformats.org/officeDocument/2006/relationships" xmlns:m="http://schemas.openxmlformats.org/officeDocument/2006/math" xmlns:v="urn:schemas-microsoft-com:vml" xmlns:wp14="http://schemas.microsoft.com/office/word/2010/wordprocessingDrawing" xmlns:wp="http://schemas.openxmlformats.org/drawingml/2006/wordprocessingDrawing" xmlns:w10="urn:schemas-microsoft-com:office:word" xmlns:w="http://schemas.openxmlformats.org/wordprocessingml/2006/main" xmlns:w14="http://schemas.microsoft.com/office/word/2010/wordml" xmlns:w15="http://schemas.microsoft.com/office/word/2012/wordml" xmlns:wpg="http://schemas.microsoft.com/office/word/2010/wordprocessingGroup" xmlns:wpi="http://schemas.microsoft.com/office/word/2010/wordprocessingInk" xmlns:wne="http://schemas.microsoft.com/office/word/2006/wordml" xmlns:wps="http://schemas.microsoft.com/office/word/2010/wordprocessingShape" mc:Ignorable="w14 w15 wp14">
+<w:hdr xmlns:wpc="http://schemas.microsoft.com/office/word/2010/wordprocessingCanvas" xmlns:cx="http://schemas.microsoft.com/office/drawing/2014/chartex" xmlns:cx1="http://schemas.microsoft.com/office/drawing/2015/9/8/chartex" xmlns:cx2="http://schemas.microsoft.com/office/drawing/2015/10/21/chartex" xmlns:cx3="http://schemas.microsoft.com/office/drawing/2016/5/9/chartex" xmlns:cx4="http://schemas.microsoft.com/office/drawing/2016/5/10/chartex" xmlns:cx5="http://schemas.microsoft.com/office/drawing/2016/5/11/chartex" xmlns:cx6="http://schemas.microsoft.com/office/drawing/2016/5/12/chartex" xmlns:cx7="http://schemas.microsoft.com/office/drawing/2016/5/13/chartex" xmlns:cx8="http://schemas.microsoft.com/office/drawing/2016/5/14/chartex" xmlns:mc="http://schemas.openxmlformats.org/markup-compatibility/2006" xmlns:aink="http://schemas.microsoft.com/office/drawing/2016/ink" xmlns:am3d="http://schemas.microsoft.com/office/drawing/2017/model3d" xmlns:o="urn:schemas-microsoft-com:office:office" xmlns:r="http://schemas.openxmlformats.org/officeDocument/2006/relationships" xmlns:m="http://schemas.openxmlformats.org/officeDocument/2006/math" xmlns:v="urn:schemas-microsoft-com:vml" xmlns:wp14="http://schemas.microsoft.com/office/word/2010/wordprocessingDrawing" xmlns:wp="http://schemas.openxmlformats.org/drawingml/2006/wordprocessingDrawing" xmlns:w10="urn:schemas-microsoft-com:office:word" xmlns:w="http://schemas.openxmlformats.org/wordprocessingml/2006/main" xmlns:w14="http://schemas.microsoft.com/office/word/2010/wordml" xmlns:w15="http://schemas.microsoft.com/office/word/2012/wordml" xmlns:w16cex="http://schemas.microsoft.com/office/word/2018/wordml/cex" xmlns:w16cid="http://schemas.microsoft.com/office/word/2016/wordml/cid" xmlns:w16="http://schemas.microsoft.com/office/word/2018/wordml" xmlns:w16se="http://schemas.microsoft.com/office/word/2015/wordml/symex" xmlns:wpg="http://schemas.microsoft.com/office/word/2010/wordprocessingGroup" xmlns:wpi="http://schemas.microsoft.com/office/word/2010/wordprocessingInk" xmlns:wne="http://schemas.microsoft.com/office/word/2006/wordml" xmlns:wps="http://schemas.microsoft.com/office/word/2010/wordprocessingShape" mc:Ignorable="w14 w15 w16se w16cid w16 w16cex wp14">
   <w:p>
     <w:pPr>
       <w:shd w:val="clear" w:color="auto" w:fill="FFFFFF"/>
@@ -6080,15 +6099,15 @@
         <w:lang w:val="es-ES_tradnl" w:eastAsia="es-PE"/>
       </w:rPr>
     </w:pPr>
-    <w:bookmarkStart w:id="1" w:name="_Hlk535307864"/>
-    <w:bookmarkStart w:id="2" w:name="_Hlk535307865"/>
+    <w:bookmarkStart w:id="0" w:name="_Hlk535307864"/>
+    <w:bookmarkStart w:id="1" w:name="_Hlk535307865"/>
     <w:r>
       <w:rPr>
         <w:noProof/>
         <w:lang w:val="es-PE" w:eastAsia="es-PE"/>
       </w:rPr>
       <w:drawing>
-        <wp:anchor distT="0" distB="0" distL="114300" distR="114300" simplePos="0" relativeHeight="251665408" behindDoc="0" locked="0" layoutInCell="1" allowOverlap="1" wp14:anchorId="5BA7A53C" wp14:editId="497AD60C">
+        <wp:anchor distT="0" distB="0" distL="114300" distR="114300" simplePos="0" relativeHeight="251665408" behindDoc="0" locked="0" layoutInCell="1" allowOverlap="1" wp14:anchorId="5C0B82D9" wp14:editId="40A7B2E5">
           <wp:simplePos x="0" y="0"/>
           <wp:positionH relativeFrom="margin">
             <wp:posOffset>-643255</wp:posOffset>
@@ -6156,7 +6175,7 @@
         <w:lang w:val="es-PE" w:eastAsia="es-PE"/>
       </w:rPr>
       <w:drawing>
-        <wp:anchor distT="0" distB="0" distL="114300" distR="114300" simplePos="0" relativeHeight="251664384" behindDoc="0" locked="0" layoutInCell="1" allowOverlap="1" wp14:anchorId="08726FBE" wp14:editId="29357649">
+        <wp:anchor distT="0" distB="0" distL="114300" distR="114300" simplePos="0" relativeHeight="251664384" behindDoc="0" locked="0" layoutInCell="1" allowOverlap="1" wp14:anchorId="7C86E2E4" wp14:editId="5DBB2DA7">
           <wp:simplePos x="0" y="0"/>
           <wp:positionH relativeFrom="column">
             <wp:posOffset>5280660</wp:posOffset>
@@ -6320,8 +6339,8 @@
       </w:rPr>
       <w:t>"Año de la lucha contra la corrupción e impunidad"</w:t>
     </w:r>
+    <w:bookmarkEnd w:id="0"/>
     <w:bookmarkEnd w:id="1"/>
-    <w:bookmarkEnd w:id="2"/>
   </w:p>
   <w:p>
     <w:pPr>
@@ -6349,7 +6368,7 @@
 </file>
 
 <file path=word/numbering.xml><?xml version="1.0" encoding="utf-8"?>
-<w:numbering xmlns:wpc="http://schemas.microsoft.com/office/word/2010/wordprocessingCanvas" xmlns:mc="http://schemas.openxmlformats.org/markup-compatibility/2006" xmlns:o="urn:schemas-microsoft-com:office:office" xmlns:r="http://schemas.openxmlformats.org/officeDocument/2006/relationships" xmlns:m="http://schemas.openxmlformats.org/officeDocument/2006/math" xmlns:v="urn:schemas-microsoft-com:vml" xmlns:wp14="http://schemas.microsoft.com/office/word/2010/wordprocessingDrawing" xmlns:wp="http://schemas.openxmlformats.org/drawingml/2006/wordprocessingDrawing" xmlns:w10="urn:schemas-microsoft-com:office:word" xmlns:w="http://schemas.openxmlformats.org/wordprocessingml/2006/main" xmlns:w14="http://schemas.microsoft.com/office/word/2010/wordml" xmlns:w15="http://schemas.microsoft.com/office/word/2012/wordml" xmlns:wpg="http://schemas.microsoft.com/office/word/2010/wordprocessingGroup" xmlns:wpi="http://schemas.microsoft.com/office/word/2010/wordprocessingInk" xmlns:wne="http://schemas.microsoft.com/office/word/2006/wordml" xmlns:wps="http://schemas.microsoft.com/office/word/2010/wordprocessingShape" mc:Ignorable="w14 w15 wp14">
+<w:numbering xmlns:wpc="http://schemas.microsoft.com/office/word/2010/wordprocessingCanvas" xmlns:cx="http://schemas.microsoft.com/office/drawing/2014/chartex" xmlns:cx1="http://schemas.microsoft.com/office/drawing/2015/9/8/chartex" xmlns:cx2="http://schemas.microsoft.com/office/drawing/2015/10/21/chartex" xmlns:cx3="http://schemas.microsoft.com/office/drawing/2016/5/9/chartex" xmlns:cx4="http://schemas.microsoft.com/office/drawing/2016/5/10/chartex" xmlns:cx5="http://schemas.microsoft.com/office/drawing/2016/5/11/chartex" xmlns:cx6="http://schemas.microsoft.com/office/drawing/2016/5/12/chartex" xmlns:cx7="http://schemas.microsoft.com/office/drawing/2016/5/13/chartex" xmlns:cx8="http://schemas.microsoft.com/office/drawing/2016/5/14/chartex" xmlns:mc="http://schemas.openxmlformats.org/markup-compatibility/2006" xmlns:aink="http://schemas.microsoft.com/office/drawing/2016/ink" xmlns:am3d="http://schemas.microsoft.com/office/drawing/2017/model3d" xmlns:o="urn:schemas-microsoft-com:office:office" xmlns:r="http://schemas.openxmlformats.org/officeDocument/2006/relationships" xmlns:m="http://schemas.openxmlformats.org/officeDocument/2006/math" xmlns:v="urn:schemas-microsoft-com:vml" xmlns:wp14="http://schemas.microsoft.com/office/word/2010/wordprocessingDrawing" xmlns:wp="http://schemas.openxmlformats.org/drawingml/2006/wordprocessingDrawing" xmlns:w10="urn:schemas-microsoft-com:office:word" xmlns:w="http://schemas.openxmlformats.org/wordprocessingml/2006/main" xmlns:w14="http://schemas.microsoft.com/office/word/2010/wordml" xmlns:w15="http://schemas.microsoft.com/office/word/2012/wordml" xmlns:w16cex="http://schemas.microsoft.com/office/word/2018/wordml/cex" xmlns:w16cid="http://schemas.microsoft.com/office/word/2016/wordml/cid" xmlns:w16="http://schemas.microsoft.com/office/word/2018/wordml" xmlns:w16se="http://schemas.microsoft.com/office/word/2015/wordml/symex" xmlns:wpg="http://schemas.microsoft.com/office/word/2010/wordprocessingGroup" xmlns:wpi="http://schemas.microsoft.com/office/word/2010/wordprocessingInk" xmlns:wne="http://schemas.microsoft.com/office/word/2006/wordml" xmlns:wps="http://schemas.microsoft.com/office/word/2010/wordprocessingShape" mc:Ignorable="w14 w15 w16se w16cid w16 w16cex wp14">
   <w:abstractNum w:abstractNumId="0" w15:restartNumberingAfterBreak="0">
     <w:nsid w:val="01802B24"/>
     <w:multiLevelType w:val="hybridMultilevel"/>
@@ -10186,7 +10205,7 @@
 </file>
 
 <file path=word/styles.xml><?xml version="1.0" encoding="utf-8"?>
-<w:styles xmlns:mc="http://schemas.openxmlformats.org/markup-compatibility/2006" xmlns:r="http://schemas.openxmlformats.org/officeDocument/2006/relationships" xmlns:w="http://schemas.openxmlformats.org/wordprocessingml/2006/main" xmlns:w14="http://schemas.microsoft.com/office/word/2010/wordml" xmlns:w15="http://schemas.microsoft.com/office/word/2012/wordml" mc:Ignorable="w14 w15">
+<w:styles xmlns:mc="http://schemas.openxmlformats.org/markup-compatibility/2006" xmlns:r="http://schemas.openxmlformats.org/officeDocument/2006/relationships" xmlns:w="http://schemas.openxmlformats.org/wordprocessingml/2006/main" xmlns:w14="http://schemas.microsoft.com/office/word/2010/wordml" xmlns:w15="http://schemas.microsoft.com/office/word/2012/wordml" xmlns:w16cex="http://schemas.microsoft.com/office/word/2018/wordml/cex" xmlns:w16cid="http://schemas.microsoft.com/office/word/2016/wordml/cid" xmlns:w16="http://schemas.microsoft.com/office/word/2018/wordml" xmlns:w16se="http://schemas.microsoft.com/office/word/2015/wordml/symex" mc:Ignorable="w14 w15 w16se w16cid w16 w16cex">
   <w:docDefaults>
     <w:rPrDefault>
       <w:rPr>
@@ -10202,7 +10221,7 @@
       </w:pPr>
     </w:pPrDefault>
   </w:docDefaults>
-  <w:latentStyles w:defLockedState="0" w:defUIPriority="99" w:defSemiHidden="0" w:defUnhideWhenUsed="0" w:defQFormat="0" w:count="371">
+  <w:latentStyles w:defLockedState="0" w:defUIPriority="99" w:defSemiHidden="0" w:defUnhideWhenUsed="0" w:defQFormat="0" w:count="376">
     <w:lsdException w:name="Normal" w:uiPriority="0" w:qFormat="1"/>
     <w:lsdException w:name="heading 1" w:uiPriority="0" w:qFormat="1"/>
     <w:lsdException w:name="heading 2" w:semiHidden="1" w:uiPriority="9" w:unhideWhenUsed="1" w:qFormat="1"/>
@@ -10308,7 +10327,6 @@
     <w:lsdException w:name="HTML Sample" w:semiHidden="1" w:unhideWhenUsed="1"/>
     <w:lsdException w:name="HTML Typewriter" w:semiHidden="1" w:unhideWhenUsed="1"/>
     <w:lsdException w:name="HTML Variable" w:semiHidden="1" w:unhideWhenUsed="1"/>
-    <w:lsdException w:name="Normal Table" w:semiHidden="1" w:unhideWhenUsed="1"/>
     <w:lsdException w:name="annotation subject" w:semiHidden="1" w:unhideWhenUsed="1"/>
     <w:lsdException w:name="No List" w:semiHidden="1" w:unhideWhenUsed="1"/>
     <w:lsdException w:name="Outline List 1" w:semiHidden="1" w:unhideWhenUsed="1"/>
@@ -10351,11 +10369,8 @@
     <w:lsdException w:name="Table Contemporary" w:semiHidden="1" w:unhideWhenUsed="1"/>
     <w:lsdException w:name="Table Elegant" w:semiHidden="1" w:unhideWhenUsed="1"/>
     <w:lsdException w:name="Table Professional" w:semiHidden="1" w:unhideWhenUsed="1"/>
-    <w:lsdException w:name="Table Subtle 1" w:semiHidden="1" w:unhideWhenUsed="1"/>
     <w:lsdException w:name="Table Subtle 2" w:semiHidden="1" w:unhideWhenUsed="1"/>
     <w:lsdException w:name="Table Web 1" w:semiHidden="1" w:unhideWhenUsed="1"/>
-    <w:lsdException w:name="Table Web 2" w:semiHidden="1" w:unhideWhenUsed="1"/>
-    <w:lsdException w:name="Table Web 3" w:semiHidden="1" w:unhideWhenUsed="1"/>
     <w:lsdException w:name="Balloon Text" w:semiHidden="1" w:unhideWhenUsed="1"/>
     <w:lsdException w:name="Table Grid" w:uiPriority="59"/>
     <w:lsdException w:name="Table Theme" w:semiHidden="1" w:unhideWhenUsed="1"/>
@@ -10574,6 +10589,11 @@
     <w:lsdException w:name="List Table 5 Dark Accent 6" w:uiPriority="50"/>
     <w:lsdException w:name="List Table 6 Colorful Accent 6" w:uiPriority="51"/>
     <w:lsdException w:name="List Table 7 Colorful Accent 6" w:uiPriority="52"/>
+    <w:lsdException w:name="Mention" w:semiHidden="1" w:unhideWhenUsed="1"/>
+    <w:lsdException w:name="Smart Hyperlink" w:semiHidden="1" w:unhideWhenUsed="1"/>
+    <w:lsdException w:name="Hashtag" w:semiHidden="1" w:unhideWhenUsed="1"/>
+    <w:lsdException w:name="Unresolved Mention" w:semiHidden="1" w:unhideWhenUsed="1"/>
+    <w:lsdException w:name="Smart Link" w:semiHidden="1" w:unhideWhenUsed="1"/>
   </w:latentStyles>
   <w:style w:type="paragraph" w:default="1" w:styleId="Normal">
     <w:name w:val="Normal"/>

</xml_diff>